<commit_message>
Added portfolio link to proposal doc
</commit_message>
<xml_diff>
--- a/Project 1/Project_1_proposal.docx
+++ b/Project 1/Project_1_proposal.docx
@@ -29,19 +29,7 @@
         <w:pStyle w:val="Heading1"/>
         <w:spacing w:lineRule="auto" w:line="360"/>
         <w:jc w:val="center"/>
-        <w:rPr>
-          <w:rStyle w:val="BookTitle"/>
-          <w:rFonts w:ascii="Calibri" w:hAnsi="Calibri"/>
-          <w:b/>
-          <w:b/>
-          <w:bCs w:val="false"/>
-          <w:i w:val="false"/>
-          <w:i w:val="false"/>
-          <w:iCs w:val="false"/>
-          <w:spacing w:val="0"/>
-          <w:sz w:val="24"/>
-          <w:szCs w:val="24"/>
-        </w:rPr>
+        <w:rPr/>
       </w:pPr>
       <w:r>
         <w:rPr>
@@ -111,6 +99,20 @@
         </w:rPr>
         <w:br/>
       </w:r>
+      <w:r>
+        <w:rPr>
+          <w:rStyle w:val="BookTitle"/>
+          <w:rFonts w:ascii="Calibri" w:hAnsi="Calibri"/>
+          <w:b/>
+          <w:bCs w:val="false"/>
+          <w:i w:val="false"/>
+          <w:iCs w:val="false"/>
+          <w:spacing w:val="0"/>
+          <w:sz w:val="24"/>
+          <w:szCs w:val="24"/>
+        </w:rPr>
+        <w:t>https://github.com/BhushanGitHub/bhushanGitHub.github.io</w:t>
+      </w:r>
     </w:p>
     <w:p>
       <w:pPr>
@@ -1585,23 +1587,7 @@
           <w:sz w:val="24"/>
           <w:szCs w:val="24"/>
         </w:rPr>
-        <w:t xml:space="preserve">opportunity for future work in other areas where images are used. The dataset has huge training data which will help to train the model for greater performance </w:t>
-      </w:r>
-      <w:r>
-        <w:rPr>
-          <w:rFonts w:ascii="Calibri" w:hAnsi="Calibri"/>
-          <w:sz w:val="24"/>
-          <w:szCs w:val="24"/>
-        </w:rPr>
-        <w:t>and accuracy</w:t>
-      </w:r>
-      <w:r>
-        <w:rPr>
-          <w:rFonts w:ascii="Calibri" w:hAnsi="Calibri"/>
-          <w:sz w:val="24"/>
-          <w:szCs w:val="24"/>
-        </w:rPr>
-        <w:t>. I</w:t>
+        <w:t>opportunity for future work in other areas where images are used. The dataset has huge training data which will help to train the model for greater performance and accuracy. I</w:t>
       </w:r>
       <w:r>
         <w:rPr>

</xml_diff>